<commit_message>
further adjusted table creation, inserted data in Piegadataji, Klienti and KlientuAdreses
</commit_message>
<xml_diff>
--- a/Biznesa apraksts.docx
+++ b/Biznesa apraksts.docx
@@ -1,6 +1,6 @@
 
 <file path=word/document.xml><?xml version="1.0" encoding="utf-8"?>
-<w:document xmlns:wpc="http://schemas.microsoft.com/office/word/2010/wordprocessingCanvas" xmlns:cx="http://schemas.microsoft.com/office/drawing/2014/chartex" xmlns:cx1="http://schemas.microsoft.com/office/drawing/2015/9/8/chartex" xmlns:cx2="http://schemas.microsoft.com/office/drawing/2015/10/21/chartex" xmlns:cx3="http://schemas.microsoft.com/office/drawing/2016/5/9/chartex" xmlns:cx4="http://schemas.microsoft.com/office/drawing/2016/5/10/chartex" xmlns:cx5="http://schemas.microsoft.com/office/drawing/2016/5/11/chartex" xmlns:cx6="http://schemas.microsoft.com/office/drawing/2016/5/12/chartex" xmlns:cx7="http://schemas.microsoft.com/office/drawing/2016/5/13/chartex" xmlns:cx8="http://schemas.microsoft.com/office/drawing/2016/5/14/chartex" xmlns:mc="http://schemas.openxmlformats.org/markup-compatibility/2006" xmlns:aink="http://schemas.microsoft.com/office/drawing/2016/ink" xmlns:am3d="http://schemas.microsoft.com/office/drawing/2017/model3d" xmlns:o="urn:schemas-microsoft-com:office:office" xmlns:oel="http://schemas.microsoft.com/office/2019/extlst" xmlns:r="http://schemas.openxmlformats.org/officeDocument/2006/relationships" xmlns:m="http://schemas.openxmlformats.org/officeDocument/2006/math" xmlns:v="urn:schemas-microsoft-com:vml" xmlns:wp14="http://schemas.microsoft.com/office/word/2010/wordprocessingDrawing" xmlns:wp="http://schemas.openxmlformats.org/drawingml/2006/wordprocessingDrawing" xmlns:w10="urn:schemas-microsoft-com:office:word" xmlns:w="http://schemas.openxmlformats.org/wordprocessingml/2006/main" xmlns:w14="http://schemas.microsoft.com/office/word/2010/wordml" xmlns:w15="http://schemas.microsoft.com/office/word/2012/wordml" xmlns:w16cex="http://schemas.microsoft.com/office/word/2018/wordml/cex" xmlns:w16cid="http://schemas.microsoft.com/office/word/2016/wordml/cid" xmlns:w16="http://schemas.microsoft.com/office/word/2018/wordml" xmlns:w16sdtdh="http://schemas.microsoft.com/office/word/2020/wordml/sdtdatahash" xmlns:w16se="http://schemas.microsoft.com/office/word/2015/wordml/symex" xmlns:wpg="http://schemas.microsoft.com/office/word/2010/wordprocessingGroup" xmlns:wpi="http://schemas.microsoft.com/office/word/2010/wordprocessingInk" xmlns:wne="http://schemas.microsoft.com/office/word/2006/wordml" xmlns:wps="http://schemas.microsoft.com/office/word/2010/wordprocessingShape" mc:Ignorable="w14 w15 w16se w16cid w16 w16cex w16sdtdh wp14">
+<w:document xmlns:wpc="http://schemas.microsoft.com/office/word/2010/wordprocessingCanvas" xmlns:cx="http://schemas.microsoft.com/office/drawing/2014/chartex" xmlns:cx1="http://schemas.microsoft.com/office/drawing/2015/9/8/chartex" xmlns:cx2="http://schemas.microsoft.com/office/drawing/2015/10/21/chartex" xmlns:cx3="http://schemas.microsoft.com/office/drawing/2016/5/9/chartex" xmlns:cx4="http://schemas.microsoft.com/office/drawing/2016/5/10/chartex" xmlns:cx5="http://schemas.microsoft.com/office/drawing/2016/5/11/chartex" xmlns:cx6="http://schemas.microsoft.com/office/drawing/2016/5/12/chartex" xmlns:cx7="http://schemas.microsoft.com/office/drawing/2016/5/13/chartex" xmlns:cx8="http://schemas.microsoft.com/office/drawing/2016/5/14/chartex" xmlns:mc="http://schemas.openxmlformats.org/markup-compatibility/2006" xmlns:aink="http://schemas.microsoft.com/office/drawing/2016/ink" xmlns:am3d="http://schemas.microsoft.com/office/drawing/2017/model3d" xmlns:o="urn:schemas-microsoft-com:office:office" xmlns:oel="http://schemas.microsoft.com/office/2019/extlst" xmlns:r="http://schemas.openxmlformats.org/officeDocument/2006/relationships" xmlns:m="http://schemas.openxmlformats.org/officeDocument/2006/math" xmlns:v="urn:schemas-microsoft-com:vml" xmlns:wp14="http://schemas.microsoft.com/office/word/2010/wordprocessingDrawing" xmlns:wp="http://schemas.openxmlformats.org/drawingml/2006/wordprocessingDrawing" xmlns:w10="urn:schemas-microsoft-com:office:word" xmlns:w="http://schemas.openxmlformats.org/wordprocessingml/2006/main" xmlns:w14="http://schemas.microsoft.com/office/word/2010/wordml" xmlns:w15="http://schemas.microsoft.com/office/word/2012/wordml" xmlns:w16cex="http://schemas.microsoft.com/office/word/2018/wordml/cex" xmlns:w16cid="http://schemas.microsoft.com/office/word/2016/wordml/cid" xmlns:w16="http://schemas.microsoft.com/office/word/2018/wordml" xmlns:w16du="http://schemas.microsoft.com/office/word/2023/wordml/word16du" xmlns:w16sdtdh="http://schemas.microsoft.com/office/word/2020/wordml/sdtdatahash" xmlns:w16se="http://schemas.microsoft.com/office/word/2015/wordml/symex" xmlns:wpg="http://schemas.microsoft.com/office/word/2010/wordprocessingGroup" xmlns:wpi="http://schemas.microsoft.com/office/word/2010/wordprocessingInk" xmlns:wne="http://schemas.microsoft.com/office/word/2006/wordml" xmlns:wps="http://schemas.microsoft.com/office/word/2010/wordprocessingShape" mc:Ignorable="w14 w15 w16se w16cid w16 w16cex w16sdtdh w16du wp14">
   <w:body>
     <w:p>
       <w:pPr>
@@ -416,10 +416,55 @@
     </w:p>
     <w:p>
       <w:pPr>
+        <w:pStyle w:val="Heading2"/>
         <w:rPr>
           <w:noProof/>
         </w:rPr>
       </w:pPr>
+      <w:r>
+        <w:rPr>
+          <w:noProof/>
+        </w:rPr>
+        <w:t>Izmaiņas, kas veiktas veidojot datubāzi</w:t>
+      </w:r>
+    </w:p>
+    <w:p>
+      <w:pPr>
+        <w:pStyle w:val="ListParagraph"/>
+        <w:numPr>
+          <w:ilvl w:val="0"/>
+          <w:numId w:val="3"/>
+        </w:numPr>
+        <w:ind w:left="709"/>
+        <w:rPr>
+          <w:noProof/>
+        </w:rPr>
+      </w:pPr>
+      <w:r>
+        <w:rPr>
+          <w:noProof/>
+        </w:rPr>
+        <w:t>Atribūti DaudzumsKg un IepirkumaCena pārvietoti no Piegādes tabulas uz ProduktuAtlikuma tabulu</w:t>
+      </w:r>
+    </w:p>
+    <w:p>
+      <w:pPr>
+        <w:pStyle w:val="ListParagraph"/>
+        <w:numPr>
+          <w:ilvl w:val="0"/>
+          <w:numId w:val="3"/>
+        </w:numPr>
+        <w:ind w:left="709"/>
+        <w:rPr>
+          <w:noProof/>
+        </w:rPr>
+      </w:pPr>
+      <w:r>
+        <w:rPr>
+          <w:noProof/>
+        </w:rPr>
+        <w:t xml:space="preserve">Atribūti DaudzumsKg un PardosanasCena pārvietoti no Pasutitjumi tabulas uz ProduktiPasutijuma tabulu </w:t>
+      </w:r>
       <w:r>
         <w:rPr>
           <w:noProof/>
@@ -588,8 +633,121 @@
 </file>
 
 <file path=word/numbering.xml><?xml version="1.0" encoding="utf-8"?>
-<w:numbering xmlns:wpc="http://schemas.microsoft.com/office/word/2010/wordprocessingCanvas" xmlns:cx="http://schemas.microsoft.com/office/drawing/2014/chartex" xmlns:cx1="http://schemas.microsoft.com/office/drawing/2015/9/8/chartex" xmlns:cx2="http://schemas.microsoft.com/office/drawing/2015/10/21/chartex" xmlns:cx3="http://schemas.microsoft.com/office/drawing/2016/5/9/chartex" xmlns:cx4="http://schemas.microsoft.com/office/drawing/2016/5/10/chartex" xmlns:cx5="http://schemas.microsoft.com/office/drawing/2016/5/11/chartex" xmlns:cx6="http://schemas.microsoft.com/office/drawing/2016/5/12/chartex" xmlns:cx7="http://schemas.microsoft.com/office/drawing/2016/5/13/chartex" xmlns:cx8="http://schemas.microsoft.com/office/drawing/2016/5/14/chartex" xmlns:mc="http://schemas.openxmlformats.org/markup-compatibility/2006" xmlns:aink="http://schemas.microsoft.com/office/drawing/2016/ink" xmlns:am3d="http://schemas.microsoft.com/office/drawing/2017/model3d" xmlns:o="urn:schemas-microsoft-com:office:office" xmlns:oel="http://schemas.microsoft.com/office/2019/extlst" xmlns:r="http://schemas.openxmlformats.org/officeDocument/2006/relationships" xmlns:m="http://schemas.openxmlformats.org/officeDocument/2006/math" xmlns:v="urn:schemas-microsoft-com:vml" xmlns:wp14="http://schemas.microsoft.com/office/word/2010/wordprocessingDrawing" xmlns:wp="http://schemas.openxmlformats.org/drawingml/2006/wordprocessingDrawing" xmlns:w10="urn:schemas-microsoft-com:office:word" xmlns:w="http://schemas.openxmlformats.org/wordprocessingml/2006/main" xmlns:w14="http://schemas.microsoft.com/office/word/2010/wordml" xmlns:w15="http://schemas.microsoft.com/office/word/2012/wordml" xmlns:w16cex="http://schemas.microsoft.com/office/word/2018/wordml/cex" xmlns:w16cid="http://schemas.microsoft.com/office/word/2016/wordml/cid" xmlns:w16="http://schemas.microsoft.com/office/word/2018/wordml" xmlns:w16sdtdh="http://schemas.microsoft.com/office/word/2020/wordml/sdtdatahash" xmlns:w16se="http://schemas.microsoft.com/office/word/2015/wordml/symex" xmlns:wpg="http://schemas.microsoft.com/office/word/2010/wordprocessingGroup" xmlns:wpi="http://schemas.microsoft.com/office/word/2010/wordprocessingInk" xmlns:wne="http://schemas.microsoft.com/office/word/2006/wordml" xmlns:wps="http://schemas.microsoft.com/office/word/2010/wordprocessingShape" mc:Ignorable="w14 w15 w16se w16cid w16 w16cex w16sdtdh wp14">
+<w:numbering xmlns:wpc="http://schemas.microsoft.com/office/word/2010/wordprocessingCanvas" xmlns:cx="http://schemas.microsoft.com/office/drawing/2014/chartex" xmlns:cx1="http://schemas.microsoft.com/office/drawing/2015/9/8/chartex" xmlns:cx2="http://schemas.microsoft.com/office/drawing/2015/10/21/chartex" xmlns:cx3="http://schemas.microsoft.com/office/drawing/2016/5/9/chartex" xmlns:cx4="http://schemas.microsoft.com/office/drawing/2016/5/10/chartex" xmlns:cx5="http://schemas.microsoft.com/office/drawing/2016/5/11/chartex" xmlns:cx6="http://schemas.microsoft.com/office/drawing/2016/5/12/chartex" xmlns:cx7="http://schemas.microsoft.com/office/drawing/2016/5/13/chartex" xmlns:cx8="http://schemas.microsoft.com/office/drawing/2016/5/14/chartex" xmlns:mc="http://schemas.openxmlformats.org/markup-compatibility/2006" xmlns:aink="http://schemas.microsoft.com/office/drawing/2016/ink" xmlns:am3d="http://schemas.microsoft.com/office/drawing/2017/model3d" xmlns:o="urn:schemas-microsoft-com:office:office" xmlns:oel="http://schemas.microsoft.com/office/2019/extlst" xmlns:r="http://schemas.openxmlformats.org/officeDocument/2006/relationships" xmlns:m="http://schemas.openxmlformats.org/officeDocument/2006/math" xmlns:v="urn:schemas-microsoft-com:vml" xmlns:wp14="http://schemas.microsoft.com/office/word/2010/wordprocessingDrawing" xmlns:wp="http://schemas.openxmlformats.org/drawingml/2006/wordprocessingDrawing" xmlns:w10="urn:schemas-microsoft-com:office:word" xmlns:w="http://schemas.openxmlformats.org/wordprocessingml/2006/main" xmlns:w14="http://schemas.microsoft.com/office/word/2010/wordml" xmlns:w15="http://schemas.microsoft.com/office/word/2012/wordml" xmlns:w16cex="http://schemas.microsoft.com/office/word/2018/wordml/cex" xmlns:w16cid="http://schemas.microsoft.com/office/word/2016/wordml/cid" xmlns:w16="http://schemas.microsoft.com/office/word/2018/wordml" xmlns:w16du="http://schemas.microsoft.com/office/word/2023/wordml/word16du" xmlns:w16sdtdh="http://schemas.microsoft.com/office/word/2020/wordml/sdtdatahash" xmlns:w16se="http://schemas.microsoft.com/office/word/2015/wordml/symex" xmlns:wpg="http://schemas.microsoft.com/office/word/2010/wordprocessingGroup" xmlns:wpi="http://schemas.microsoft.com/office/word/2010/wordprocessingInk" xmlns:wne="http://schemas.microsoft.com/office/word/2006/wordml" xmlns:wps="http://schemas.microsoft.com/office/word/2010/wordprocessingShape" mc:Ignorable="w14 w15 w16se w16cid w16 w16cex w16sdtdh w16du wp14">
   <w:abstractNum w:abstractNumId="0" w15:restartNumberingAfterBreak="0">
+    <w:nsid w:val="1E6416D2"/>
+    <w:multiLevelType w:val="hybridMultilevel"/>
+    <w:tmpl w:val="55760DEC"/>
+    <w:lvl w:ilvl="0" w:tplc="04260001">
+      <w:start w:val="1"/>
+      <w:numFmt w:val="bullet"/>
+      <w:lvlText w:val=""/>
+      <w:lvlJc w:val="left"/>
+      <w:pPr>
+        <w:ind w:left="360" w:hanging="360"/>
+      </w:pPr>
+      <w:rPr>
+        <w:rFonts w:ascii="Symbol" w:hAnsi="Symbol" w:hint="default"/>
+      </w:rPr>
+    </w:lvl>
+    <w:lvl w:ilvl="1" w:tplc="04260003" w:tentative="1">
+      <w:start w:val="1"/>
+      <w:numFmt w:val="bullet"/>
+      <w:lvlText w:val="o"/>
+      <w:lvlJc w:val="left"/>
+      <w:pPr>
+        <w:ind w:left="1080" w:hanging="360"/>
+      </w:pPr>
+      <w:rPr>
+        <w:rFonts w:ascii="Courier New" w:hAnsi="Courier New" w:cs="Courier New" w:hint="default"/>
+      </w:rPr>
+    </w:lvl>
+    <w:lvl w:ilvl="2" w:tplc="04260005" w:tentative="1">
+      <w:start w:val="1"/>
+      <w:numFmt w:val="bullet"/>
+      <w:lvlText w:val=""/>
+      <w:lvlJc w:val="left"/>
+      <w:pPr>
+        <w:ind w:left="1800" w:hanging="360"/>
+      </w:pPr>
+      <w:rPr>
+        <w:rFonts w:ascii="Wingdings" w:hAnsi="Wingdings" w:hint="default"/>
+      </w:rPr>
+    </w:lvl>
+    <w:lvl w:ilvl="3" w:tplc="04260001" w:tentative="1">
+      <w:start w:val="1"/>
+      <w:numFmt w:val="bullet"/>
+      <w:lvlText w:val=""/>
+      <w:lvlJc w:val="left"/>
+      <w:pPr>
+        <w:ind w:left="2520" w:hanging="360"/>
+      </w:pPr>
+      <w:rPr>
+        <w:rFonts w:ascii="Symbol" w:hAnsi="Symbol" w:hint="default"/>
+      </w:rPr>
+    </w:lvl>
+    <w:lvl w:ilvl="4" w:tplc="04260003" w:tentative="1">
+      <w:start w:val="1"/>
+      <w:numFmt w:val="bullet"/>
+      <w:lvlText w:val="o"/>
+      <w:lvlJc w:val="left"/>
+      <w:pPr>
+        <w:ind w:left="3240" w:hanging="360"/>
+      </w:pPr>
+      <w:rPr>
+        <w:rFonts w:ascii="Courier New" w:hAnsi="Courier New" w:cs="Courier New" w:hint="default"/>
+      </w:rPr>
+    </w:lvl>
+    <w:lvl w:ilvl="5" w:tplc="04260005" w:tentative="1">
+      <w:start w:val="1"/>
+      <w:numFmt w:val="bullet"/>
+      <w:lvlText w:val=""/>
+      <w:lvlJc w:val="left"/>
+      <w:pPr>
+        <w:ind w:left="3960" w:hanging="360"/>
+      </w:pPr>
+      <w:rPr>
+        <w:rFonts w:ascii="Wingdings" w:hAnsi="Wingdings" w:hint="default"/>
+      </w:rPr>
+    </w:lvl>
+    <w:lvl w:ilvl="6" w:tplc="04260001" w:tentative="1">
+      <w:start w:val="1"/>
+      <w:numFmt w:val="bullet"/>
+      <w:lvlText w:val=""/>
+      <w:lvlJc w:val="left"/>
+      <w:pPr>
+        <w:ind w:left="4680" w:hanging="360"/>
+      </w:pPr>
+      <w:rPr>
+        <w:rFonts w:ascii="Symbol" w:hAnsi="Symbol" w:hint="default"/>
+      </w:rPr>
+    </w:lvl>
+    <w:lvl w:ilvl="7" w:tplc="04260003" w:tentative="1">
+      <w:start w:val="1"/>
+      <w:numFmt w:val="bullet"/>
+      <w:lvlText w:val="o"/>
+      <w:lvlJc w:val="left"/>
+      <w:pPr>
+        <w:ind w:left="5400" w:hanging="360"/>
+      </w:pPr>
+      <w:rPr>
+        <w:rFonts w:ascii="Courier New" w:hAnsi="Courier New" w:cs="Courier New" w:hint="default"/>
+      </w:rPr>
+    </w:lvl>
+    <w:lvl w:ilvl="8" w:tplc="04260005" w:tentative="1">
+      <w:start w:val="1"/>
+      <w:numFmt w:val="bullet"/>
+      <w:lvlText w:val=""/>
+      <w:lvlJc w:val="left"/>
+      <w:pPr>
+        <w:ind w:left="6120" w:hanging="360"/>
+      </w:pPr>
+      <w:rPr>
+        <w:rFonts w:ascii="Wingdings" w:hAnsi="Wingdings" w:hint="default"/>
+      </w:rPr>
+    </w:lvl>
+  </w:abstractNum>
+  <w:abstractNum w:abstractNumId="1" w15:restartNumberingAfterBreak="0">
     <w:nsid w:val="5A954D70"/>
     <w:multiLevelType w:val="hybridMultilevel"/>
     <w:tmpl w:val="1A2A2FA6"/>
@@ -702,14 +860,133 @@
       </w:rPr>
     </w:lvl>
   </w:abstractNum>
+  <w:abstractNum w:abstractNumId="2" w15:restartNumberingAfterBreak="0">
+    <w:nsid w:val="5E273D95"/>
+    <w:multiLevelType w:val="hybridMultilevel"/>
+    <w:tmpl w:val="8A6E078E"/>
+    <w:lvl w:ilvl="0" w:tplc="04260001">
+      <w:start w:val="1"/>
+      <w:numFmt w:val="bullet"/>
+      <w:lvlText w:val=""/>
+      <w:lvlJc w:val="left"/>
+      <w:pPr>
+        <w:ind w:left="3600" w:hanging="360"/>
+      </w:pPr>
+      <w:rPr>
+        <w:rFonts w:ascii="Symbol" w:hAnsi="Symbol" w:hint="default"/>
+      </w:rPr>
+    </w:lvl>
+    <w:lvl w:ilvl="1" w:tplc="04260003" w:tentative="1">
+      <w:start w:val="1"/>
+      <w:numFmt w:val="bullet"/>
+      <w:lvlText w:val="o"/>
+      <w:lvlJc w:val="left"/>
+      <w:pPr>
+        <w:ind w:left="4320" w:hanging="360"/>
+      </w:pPr>
+      <w:rPr>
+        <w:rFonts w:ascii="Courier New" w:hAnsi="Courier New" w:cs="Courier New" w:hint="default"/>
+      </w:rPr>
+    </w:lvl>
+    <w:lvl w:ilvl="2" w:tplc="04260005" w:tentative="1">
+      <w:start w:val="1"/>
+      <w:numFmt w:val="bullet"/>
+      <w:lvlText w:val=""/>
+      <w:lvlJc w:val="left"/>
+      <w:pPr>
+        <w:ind w:left="5040" w:hanging="360"/>
+      </w:pPr>
+      <w:rPr>
+        <w:rFonts w:ascii="Wingdings" w:hAnsi="Wingdings" w:hint="default"/>
+      </w:rPr>
+    </w:lvl>
+    <w:lvl w:ilvl="3" w:tplc="04260001" w:tentative="1">
+      <w:start w:val="1"/>
+      <w:numFmt w:val="bullet"/>
+      <w:lvlText w:val=""/>
+      <w:lvlJc w:val="left"/>
+      <w:pPr>
+        <w:ind w:left="5760" w:hanging="360"/>
+      </w:pPr>
+      <w:rPr>
+        <w:rFonts w:ascii="Symbol" w:hAnsi="Symbol" w:hint="default"/>
+      </w:rPr>
+    </w:lvl>
+    <w:lvl w:ilvl="4" w:tplc="04260003" w:tentative="1">
+      <w:start w:val="1"/>
+      <w:numFmt w:val="bullet"/>
+      <w:lvlText w:val="o"/>
+      <w:lvlJc w:val="left"/>
+      <w:pPr>
+        <w:ind w:left="6480" w:hanging="360"/>
+      </w:pPr>
+      <w:rPr>
+        <w:rFonts w:ascii="Courier New" w:hAnsi="Courier New" w:cs="Courier New" w:hint="default"/>
+      </w:rPr>
+    </w:lvl>
+    <w:lvl w:ilvl="5" w:tplc="04260005" w:tentative="1">
+      <w:start w:val="1"/>
+      <w:numFmt w:val="bullet"/>
+      <w:lvlText w:val=""/>
+      <w:lvlJc w:val="left"/>
+      <w:pPr>
+        <w:ind w:left="7200" w:hanging="360"/>
+      </w:pPr>
+      <w:rPr>
+        <w:rFonts w:ascii="Wingdings" w:hAnsi="Wingdings" w:hint="default"/>
+      </w:rPr>
+    </w:lvl>
+    <w:lvl w:ilvl="6" w:tplc="04260001" w:tentative="1">
+      <w:start w:val="1"/>
+      <w:numFmt w:val="bullet"/>
+      <w:lvlText w:val=""/>
+      <w:lvlJc w:val="left"/>
+      <w:pPr>
+        <w:ind w:left="7920" w:hanging="360"/>
+      </w:pPr>
+      <w:rPr>
+        <w:rFonts w:ascii="Symbol" w:hAnsi="Symbol" w:hint="default"/>
+      </w:rPr>
+    </w:lvl>
+    <w:lvl w:ilvl="7" w:tplc="04260003" w:tentative="1">
+      <w:start w:val="1"/>
+      <w:numFmt w:val="bullet"/>
+      <w:lvlText w:val="o"/>
+      <w:lvlJc w:val="left"/>
+      <w:pPr>
+        <w:ind w:left="8640" w:hanging="360"/>
+      </w:pPr>
+      <w:rPr>
+        <w:rFonts w:ascii="Courier New" w:hAnsi="Courier New" w:cs="Courier New" w:hint="default"/>
+      </w:rPr>
+    </w:lvl>
+    <w:lvl w:ilvl="8" w:tplc="04260005" w:tentative="1">
+      <w:start w:val="1"/>
+      <w:numFmt w:val="bullet"/>
+      <w:lvlText w:val=""/>
+      <w:lvlJc w:val="left"/>
+      <w:pPr>
+        <w:ind w:left="9360" w:hanging="360"/>
+      </w:pPr>
+      <w:rPr>
+        <w:rFonts w:ascii="Wingdings" w:hAnsi="Wingdings" w:hint="default"/>
+      </w:rPr>
+    </w:lvl>
+  </w:abstractNum>
   <w:num w:numId="1" w16cid:durableId="112746881">
+    <w:abstractNumId w:val="1"/>
+  </w:num>
+  <w:num w:numId="2" w16cid:durableId="46804693">
+    <w:abstractNumId w:val="2"/>
+  </w:num>
+  <w:num w:numId="3" w16cid:durableId="1995066473">
     <w:abstractNumId w:val="0"/>
   </w:num>
 </w:numbering>
 </file>
 
 <file path=word/styles.xml><?xml version="1.0" encoding="utf-8"?>
-<w:styles xmlns:mc="http://schemas.openxmlformats.org/markup-compatibility/2006" xmlns:r="http://schemas.openxmlformats.org/officeDocument/2006/relationships" xmlns:w="http://schemas.openxmlformats.org/wordprocessingml/2006/main" xmlns:w14="http://schemas.microsoft.com/office/word/2010/wordml" xmlns:w15="http://schemas.microsoft.com/office/word/2012/wordml" xmlns:w16cex="http://schemas.microsoft.com/office/word/2018/wordml/cex" xmlns:w16cid="http://schemas.microsoft.com/office/word/2016/wordml/cid" xmlns:w16="http://schemas.microsoft.com/office/word/2018/wordml" xmlns:w16sdtdh="http://schemas.microsoft.com/office/word/2020/wordml/sdtdatahash" xmlns:w16se="http://schemas.microsoft.com/office/word/2015/wordml/symex" mc:Ignorable="w14 w15 w16se w16cid w16 w16cex w16sdtdh">
+<w:styles xmlns:mc="http://schemas.openxmlformats.org/markup-compatibility/2006" xmlns:r="http://schemas.openxmlformats.org/officeDocument/2006/relationships" xmlns:w="http://schemas.openxmlformats.org/wordprocessingml/2006/main" xmlns:w14="http://schemas.microsoft.com/office/word/2010/wordml" xmlns:w15="http://schemas.microsoft.com/office/word/2012/wordml" xmlns:w16cex="http://schemas.microsoft.com/office/word/2018/wordml/cex" xmlns:w16cid="http://schemas.microsoft.com/office/word/2016/wordml/cid" xmlns:w16="http://schemas.microsoft.com/office/word/2018/wordml" xmlns:w16du="http://schemas.microsoft.com/office/word/2023/wordml/word16du" xmlns:w16sdtdh="http://schemas.microsoft.com/office/word/2020/wordml/sdtdatahash" xmlns:w16se="http://schemas.microsoft.com/office/word/2015/wordml/symex" mc:Ignorable="w14 w15 w16se w16cid w16 w16cex w16sdtdh w16du">
   <w:docDefaults>
     <w:rPrDefault>
       <w:rPr>

</xml_diff>

<commit_message>
added primary keys to tables that didn't have them, some data inserts for Noliktava 1 and 2 and sales from them (with amounts that make them appear in atlikumi)
</commit_message>
<xml_diff>
--- a/Biznesa apraksts.docx
+++ b/Biznesa apraksts.docx
@@ -221,15 +221,7 @@
         </w:numPr>
       </w:pPr>
       <w:r>
-        <w:t xml:space="preserve">Produkta īpašībām jāparādās tā nosaukumā( piem.:  Mandarīni </w:t>
-      </w:r>
-      <w:proofErr w:type="spellStart"/>
-      <w:r>
-        <w:t>Nodorcot</w:t>
-      </w:r>
-      <w:proofErr w:type="spellEnd"/>
-      <w:r>
-        <w:t xml:space="preserve"> 5.cal MA)</w:t>
+        <w:t>Produkta īpašībām jāparādās tā nosaukumā( piem.:  Mandarīni Nodorcot 5.cal MA)</w:t>
       </w:r>
     </w:p>
     <w:p>
@@ -344,23 +336,7 @@
       </w:pPr>
       <w:r>
         <w:lastRenderedPageBreak/>
-        <w:t xml:space="preserve">Produkti tiek grupēti vispārīgās grupās( piem., citrusaugļi, banāni, āboli) un apakšgrupās( piem. mandarīni, </w:t>
-      </w:r>
-      <w:proofErr w:type="spellStart"/>
-      <w:r>
-        <w:t>bio</w:t>
-      </w:r>
-      <w:proofErr w:type="spellEnd"/>
-      <w:r>
-        <w:t xml:space="preserve"> banāni, āboli </w:t>
-      </w:r>
-      <w:proofErr w:type="spellStart"/>
-      <w:r>
-        <w:t>champion</w:t>
-      </w:r>
-      <w:proofErr w:type="spellEnd"/>
-      <w:r>
-        <w:t>).</w:t>
+        <w:t>Produkti tiek grupēti vispārīgās grupās( piem., citrusaugļi, banāni, āboli) un apakšgrupās( piem. mandarīni, bio banāni, āboli champion).</w:t>
       </w:r>
     </w:p>
     <w:p>
@@ -464,6 +440,63 @@
           <w:noProof/>
         </w:rPr>
         <w:t xml:space="preserve">Atribūti DaudzumsKg un PardosanasCena pārvietoti no Pasutitjumi tabulas uz ProduktiPasutijuma tabulu </w:t>
+      </w:r>
+    </w:p>
+    <w:p>
+      <w:pPr>
+        <w:pStyle w:val="ListParagraph"/>
+        <w:numPr>
+          <w:ilvl w:val="0"/>
+          <w:numId w:val="3"/>
+        </w:numPr>
+        <w:ind w:left="709"/>
+        <w:rPr>
+          <w:noProof/>
+        </w:rPr>
+      </w:pPr>
+      <w:r>
+        <w:rPr>
+          <w:noProof/>
+        </w:rPr>
+        <w:t>Pievienota ForeignKey Pasutijumi tabulai uz Noliktavu tabulu</w:t>
+      </w:r>
+    </w:p>
+    <w:p>
+      <w:pPr>
+        <w:pStyle w:val="ListParagraph"/>
+        <w:numPr>
+          <w:ilvl w:val="0"/>
+          <w:numId w:val="3"/>
+        </w:numPr>
+        <w:ind w:left="709"/>
+        <w:rPr>
+          <w:noProof/>
+        </w:rPr>
+      </w:pPr>
+      <w:r>
+        <w:rPr>
+          <w:noProof/>
+        </w:rPr>
+        <w:t>Tekošie atlikumi parādās tabulā ProduktuSadalijums</w:t>
+      </w:r>
+    </w:p>
+    <w:p>
+      <w:pPr>
+        <w:pStyle w:val="ListParagraph"/>
+        <w:numPr>
+          <w:ilvl w:val="0"/>
+          <w:numId w:val="3"/>
+        </w:numPr>
+        <w:ind w:left="709"/>
+        <w:rPr>
+          <w:noProof/>
+        </w:rPr>
+      </w:pPr>
+      <w:r>
+        <w:rPr>
+          <w:noProof/>
+        </w:rPr>
+        <w:t>Pašizmaksa un uzcenojumi redzami atskaitēs CenuLapa</w:t>
       </w:r>
       <w:r>
         <w:rPr>
@@ -610,6 +643,188 @@
                     <a:xfrm>
                       <a:off x="0" y="0"/>
                       <a:ext cx="5733776" cy="8479442"/>
+                    </a:xfrm>
+                    <a:prstGeom prst="rect">
+                      <a:avLst/>
+                    </a:prstGeom>
+                  </pic:spPr>
+                </pic:pic>
+              </a:graphicData>
+            </a:graphic>
+          </wp:inline>
+        </w:drawing>
+      </w:r>
+    </w:p>
+    <w:p>
+      <w:pPr>
+        <w:pStyle w:val="Heading2"/>
+      </w:pPr>
+      <w:r>
+        <w:lastRenderedPageBreak/>
+        <w:t>Loģiskais modelis, labots</w:t>
+      </w:r>
+    </w:p>
+    <w:p>
+      <w:pPr>
+        <w:pStyle w:val="Heading2"/>
+      </w:pPr>
+      <w:r>
+        <w:rPr>
+          <w:noProof/>
+        </w:rPr>
+        <w:drawing>
+          <wp:inline distT="0" distB="0" distL="0" distR="0" wp14:anchorId="64A78CA7" wp14:editId="561E35F2">
+            <wp:extent cx="5731510" cy="6649085"/>
+            <wp:effectExtent l="0" t="0" r="0" b="0"/>
+            <wp:docPr id="1915836729" name="Picture 1" descr="A diagram of a company&#10;&#10;Description automatically generated"/>
+            <wp:cNvGraphicFramePr>
+              <a:graphicFrameLocks xmlns:a="http://schemas.openxmlformats.org/drawingml/2006/main" noChangeAspect="1"/>
+            </wp:cNvGraphicFramePr>
+            <a:graphic xmlns:a="http://schemas.openxmlformats.org/drawingml/2006/main">
+              <a:graphicData uri="http://schemas.openxmlformats.org/drawingml/2006/picture">
+                <pic:pic xmlns:pic="http://schemas.openxmlformats.org/drawingml/2006/picture">
+                  <pic:nvPicPr>
+                    <pic:cNvPr id="1915836729" name="Picture 1" descr="A diagram of a company&#10;&#10;Description automatically generated"/>
+                    <pic:cNvPicPr/>
+                  </pic:nvPicPr>
+                  <pic:blipFill>
+                    <a:blip r:embed="rId7">
+                      <a:extLst>
+                        <a:ext uri="{28A0092B-C50C-407E-A947-70E740481C1C}">
+                          <a14:useLocalDpi xmlns:a14="http://schemas.microsoft.com/office/drawing/2010/main" val="0"/>
+                        </a:ext>
+                      </a:extLst>
+                    </a:blip>
+                    <a:stretch>
+                      <a:fillRect/>
+                    </a:stretch>
+                  </pic:blipFill>
+                  <pic:spPr>
+                    <a:xfrm>
+                      <a:off x="0" y="0"/>
+                      <a:ext cx="5731510" cy="6649085"/>
+                    </a:xfrm>
+                    <a:prstGeom prst="rect">
+                      <a:avLst/>
+                    </a:prstGeom>
+                  </pic:spPr>
+                </pic:pic>
+              </a:graphicData>
+            </a:graphic>
+          </wp:inline>
+        </w:drawing>
+      </w:r>
+      <w:r>
+        <w:br w:type="page"/>
+      </w:r>
+    </w:p>
+    <w:p>
+      <w:pPr>
+        <w:pStyle w:val="Heading2"/>
+      </w:pPr>
+      <w:r>
+        <w:lastRenderedPageBreak/>
+        <w:t>Fiziskais modelis</w:t>
+      </w:r>
+    </w:p>
+    <w:p>
+      <w:r>
+        <w:rPr>
+          <w:noProof/>
+        </w:rPr>
+        <w:drawing>
+          <wp:inline distT="0" distB="0" distL="0" distR="0" wp14:anchorId="4BF2F499" wp14:editId="6B1174D9">
+            <wp:extent cx="5731510" cy="6221095"/>
+            <wp:effectExtent l="0" t="0" r="0" b="0"/>
+            <wp:docPr id="1335614959" name="Picture 2" descr="A computer screen shot of a diagram&#10;&#10;Description automatically generated"/>
+            <wp:cNvGraphicFramePr>
+              <a:graphicFrameLocks xmlns:a="http://schemas.openxmlformats.org/drawingml/2006/main" noChangeAspect="1"/>
+            </wp:cNvGraphicFramePr>
+            <a:graphic xmlns:a="http://schemas.openxmlformats.org/drawingml/2006/main">
+              <a:graphicData uri="http://schemas.openxmlformats.org/drawingml/2006/picture">
+                <pic:pic xmlns:pic="http://schemas.openxmlformats.org/drawingml/2006/picture">
+                  <pic:nvPicPr>
+                    <pic:cNvPr id="1335614959" name="Picture 2" descr="A computer screen shot of a diagram&#10;&#10;Description automatically generated"/>
+                    <pic:cNvPicPr/>
+                  </pic:nvPicPr>
+                  <pic:blipFill>
+                    <a:blip r:embed="rId8">
+                      <a:extLst>
+                        <a:ext uri="{28A0092B-C50C-407E-A947-70E740481C1C}">
+                          <a14:useLocalDpi xmlns:a14="http://schemas.microsoft.com/office/drawing/2010/main" val="0"/>
+                        </a:ext>
+                      </a:extLst>
+                    </a:blip>
+                    <a:stretch>
+                      <a:fillRect/>
+                    </a:stretch>
+                  </pic:blipFill>
+                  <pic:spPr>
+                    <a:xfrm>
+                      <a:off x="0" y="0"/>
+                      <a:ext cx="5731510" cy="6221095"/>
+                    </a:xfrm>
+                    <a:prstGeom prst="rect">
+                      <a:avLst/>
+                    </a:prstGeom>
+                  </pic:spPr>
+                </pic:pic>
+              </a:graphicData>
+            </a:graphic>
+          </wp:inline>
+        </w:drawing>
+      </w:r>
+    </w:p>
+    <w:p>
+      <w:r>
+        <w:br w:type="page"/>
+      </w:r>
+    </w:p>
+    <w:p>
+      <w:pPr>
+        <w:pStyle w:val="Heading2"/>
+      </w:pPr>
+      <w:r>
+        <w:lastRenderedPageBreak/>
+        <w:t>Funkcionālās atkarības</w:t>
+      </w:r>
+    </w:p>
+    <w:p>
+      <w:r>
+        <w:rPr>
+          <w:noProof/>
+        </w:rPr>
+        <w:drawing>
+          <wp:inline distT="0" distB="0" distL="0" distR="0" wp14:anchorId="63B0B946" wp14:editId="49BC3661">
+            <wp:extent cx="5600065" cy="8448675"/>
+            <wp:effectExtent l="0" t="0" r="0" b="0"/>
+            <wp:docPr id="1739758410" name="Picture 3" descr="A diagram of a company&#10;&#10;Description automatically generated"/>
+            <wp:cNvGraphicFramePr>
+              <a:graphicFrameLocks xmlns:a="http://schemas.openxmlformats.org/drawingml/2006/main" noChangeAspect="1"/>
+            </wp:cNvGraphicFramePr>
+            <a:graphic xmlns:a="http://schemas.openxmlformats.org/drawingml/2006/main">
+              <a:graphicData uri="http://schemas.openxmlformats.org/drawingml/2006/picture">
+                <pic:pic xmlns:pic="http://schemas.openxmlformats.org/drawingml/2006/picture">
+                  <pic:nvPicPr>
+                    <pic:cNvPr id="1739758410" name="Picture 3" descr="A diagram of a company&#10;&#10;Description automatically generated"/>
+                    <pic:cNvPicPr/>
+                  </pic:nvPicPr>
+                  <pic:blipFill>
+                    <a:blip r:embed="rId9">
+                      <a:extLst>
+                        <a:ext uri="{28A0092B-C50C-407E-A947-70E740481C1C}">
+                          <a14:useLocalDpi xmlns:a14="http://schemas.microsoft.com/office/drawing/2010/main" val="0"/>
+                        </a:ext>
+                      </a:extLst>
+                    </a:blip>
+                    <a:stretch>
+                      <a:fillRect/>
+                    </a:stretch>
+                  </pic:blipFill>
+                  <pic:spPr>
+                    <a:xfrm>
+                      <a:off x="0" y="0"/>
+                      <a:ext cx="5600065" cy="8448675"/>
                     </a:xfrm>
                     <a:prstGeom prst="rect">
                       <a:avLst/>

</xml_diff>